<commit_message>
Started work on AT01
</commit_message>
<xml_diff>
--- a/Informational Technology (Game Design)/Part 2/Identify and resolve client ICT problems/AT01/ICTSAS432 - Assessment 1 - Knowledge Questions v2.0 by Richard Pountney.docx
+++ b/Informational Technology (Game Design)/Part 2/Identify and resolve client ICT problems/AT01/ICTSAS432 - Assessment 1 - Knowledge Questions v2.0 by Richard Pountney.docx
@@ -3494,6 +3494,48 @@
           </w:p>
           <w:p>
             <w:pPr>
+              <w:pStyle w:val="MyStyle"/>
+              <w:rPr>
+                <w:lang w:val="en-US"/>
+              </w:rPr>
+            </w:pPr>
+            <w:r>
+              <w:rPr>
+                <w:lang w:val="en-US"/>
+              </w:rPr>
+              <w:t>Check how much ink the printer has by doing a system scan.</w:t>
+            </w:r>
+          </w:p>
+          <w:p>
+            <w:pPr>
+              <w:pStyle w:val="MyStyle"/>
+              <w:rPr>
+                <w:lang w:val="en-US"/>
+              </w:rPr>
+            </w:pPr>
+            <w:r>
+              <w:rPr>
+                <w:lang w:val="en-US"/>
+              </w:rPr>
+              <w:t>Check if there is any paper in the printer paper tray.</w:t>
+            </w:r>
+          </w:p>
+          <w:p>
+            <w:pPr>
+              <w:pStyle w:val="MyStyle"/>
+              <w:rPr>
+                <w:lang w:val="en-US"/>
+              </w:rPr>
+            </w:pPr>
+            <w:r>
+              <w:rPr>
+                <w:lang w:val="en-US"/>
+              </w:rPr>
+              <w:t>Make sure the printer is turned on &amp; working.</w:t>
+            </w:r>
+          </w:p>
+          <w:p>
+            <w:pPr>
               <w:widowControl w:val="0"/>
               <w:spacing w:before="62"/>
               <w:ind w:left="108" w:right="-20"/>
@@ -3505,6 +3547,49 @@
               </w:rPr>
             </w:pPr>
           </w:p>
+        </w:tc>
+        <w:tc>
+          <w:tcPr>
+            <w:tcW w:w="852" w:type="dxa"/>
+            <w:vAlign w:val="center"/>
+          </w:tcPr>
+          <w:p>
+            <w:pPr>
+              <w:widowControl w:val="0"/>
+              <w:jc w:val="center"/>
+              <w:rPr>
+                <w:rFonts w:ascii="Arial" w:eastAsia="Calibri" w:hAnsi="Arial" w:cs="Arial"/>
+                <w:sz w:val="22"/>
+                <w:szCs w:val="22"/>
+                <w:lang w:val="en-US" w:eastAsia="en-US"/>
+              </w:rPr>
+            </w:pPr>
+          </w:p>
+        </w:tc>
+        <w:tc>
+          <w:tcPr>
+            <w:tcW w:w="853" w:type="dxa"/>
+            <w:vAlign w:val="center"/>
+          </w:tcPr>
+          <w:p>
+            <w:pPr>
+              <w:widowControl w:val="0"/>
+              <w:jc w:val="center"/>
+              <w:rPr>
+                <w:rFonts w:ascii="Arial" w:eastAsia="Calibri" w:hAnsi="Arial" w:cs="Arial"/>
+                <w:sz w:val="22"/>
+                <w:szCs w:val="22"/>
+                <w:lang w:val="en-US" w:eastAsia="en-US"/>
+              </w:rPr>
+            </w:pPr>
+          </w:p>
+        </w:tc>
+      </w:tr>
+      <w:tr>
+        <w:tc>
+          <w:tcPr>
+            <w:tcW w:w="640" w:type="dxa"/>
+          </w:tcPr>
           <w:p>
             <w:pPr>
               <w:widowControl w:val="0"/>
@@ -3517,166 +3602,64 @@
                 <w:lang w:val="en-US" w:eastAsia="en-US"/>
               </w:rPr>
             </w:pPr>
-          </w:p>
+            <w:r>
+              <w:rPr>
+                <w:rFonts w:ascii="Arial" w:eastAsia="Arial" w:hAnsi="Arial" w:cs="Arial"/>
+                <w:color w:val="231F20"/>
+                <w:spacing w:val="2"/>
+                <w:sz w:val="22"/>
+                <w:szCs w:val="22"/>
+                <w:lang w:val="en-US" w:eastAsia="en-US"/>
+              </w:rPr>
+              <w:t>Q</w:t>
+            </w:r>
+            <w:r>
+              <w:rPr>
+                <w:rFonts w:ascii="Arial" w:eastAsia="Arial" w:hAnsi="Arial" w:cs="Arial"/>
+                <w:color w:val="231F20"/>
+                <w:spacing w:val="2"/>
+                <w:sz w:val="22"/>
+                <w:szCs w:val="22"/>
+                <w:lang w:val="en-US" w:eastAsia="en-US"/>
+              </w:rPr>
+              <w:t>2</w:t>
+            </w:r>
+          </w:p>
+        </w:tc>
+        <w:tc>
+          <w:tcPr>
+            <w:tcW w:w="7588" w:type="dxa"/>
+            <w:gridSpan w:val="3"/>
+          </w:tcPr>
           <w:p>
             <w:pPr>
               <w:widowControl w:val="0"/>
               <w:spacing w:before="62"/>
               <w:ind w:left="108" w:right="-20"/>
               <w:rPr>
-                <w:rFonts w:ascii="Arial" w:eastAsia="Arial" w:hAnsi="Arial" w:cs="Arial"/>
-                <w:sz w:val="22"/>
-                <w:szCs w:val="22"/>
-                <w:lang w:val="en-US" w:eastAsia="en-US"/>
-              </w:rPr>
-            </w:pPr>
-          </w:p>
-          <w:p>
-            <w:pPr>
-              <w:widowControl w:val="0"/>
-              <w:spacing w:before="62"/>
-              <w:ind w:left="108" w:right="-20"/>
-              <w:rPr>
-                <w:rFonts w:ascii="Arial" w:eastAsia="Arial" w:hAnsi="Arial" w:cs="Arial"/>
-                <w:sz w:val="22"/>
-                <w:szCs w:val="22"/>
-                <w:lang w:val="en-US" w:eastAsia="en-US"/>
-              </w:rPr>
-            </w:pPr>
-          </w:p>
-        </w:tc>
-        <w:tc>
-          <w:tcPr>
-            <w:tcW w:w="852" w:type="dxa"/>
-            <w:vAlign w:val="center"/>
-          </w:tcPr>
-          <w:p>
-            <w:pPr>
-              <w:widowControl w:val="0"/>
-              <w:jc w:val="center"/>
-              <w:rPr>
                 <w:rFonts w:ascii="Arial" w:eastAsia="Calibri" w:hAnsi="Arial" w:cs="Arial"/>
                 <w:sz w:val="22"/>
                 <w:szCs w:val="22"/>
                 <w:lang w:val="en-US" w:eastAsia="en-US"/>
               </w:rPr>
             </w:pPr>
-          </w:p>
-        </w:tc>
-        <w:tc>
-          <w:tcPr>
-            <w:tcW w:w="853" w:type="dxa"/>
-            <w:vAlign w:val="center"/>
-          </w:tcPr>
-          <w:p>
-            <w:pPr>
-              <w:widowControl w:val="0"/>
-              <w:jc w:val="center"/>
+            <w:r>
+              <w:rPr>
+                <w:rFonts w:ascii="Arial" w:hAnsi="Arial" w:cs="Arial"/>
+                <w:sz w:val="22"/>
+                <w:szCs w:val="22"/>
+                <w:lang w:val="en-US"/>
+              </w:rPr>
+              <w:t xml:space="preserve">   </w:t>
+            </w:r>
+            <w:r>
               <w:rPr>
                 <w:rFonts w:ascii="Arial" w:eastAsia="Calibri" w:hAnsi="Arial" w:cs="Arial"/>
                 <w:sz w:val="22"/>
                 <w:szCs w:val="22"/>
                 <w:lang w:val="en-US" w:eastAsia="en-US"/>
               </w:rPr>
-            </w:pPr>
-          </w:p>
-        </w:tc>
-      </w:tr>
-      <w:tr>
-        <w:tc>
-          <w:tcPr>
-            <w:tcW w:w="640" w:type="dxa"/>
-          </w:tcPr>
-          <w:p>
-            <w:pPr>
-              <w:widowControl w:val="0"/>
-              <w:spacing w:before="62"/>
-              <w:ind w:left="108" w:right="-20"/>
-              <w:rPr>
-                <w:rFonts w:ascii="Arial" w:eastAsia="Arial" w:hAnsi="Arial" w:cs="Arial"/>
-                <w:sz w:val="22"/>
-                <w:szCs w:val="22"/>
-                <w:lang w:val="en-US" w:eastAsia="en-US"/>
-              </w:rPr>
-            </w:pPr>
-            <w:r>
-              <w:rPr>
-                <w:rFonts w:ascii="Arial" w:eastAsia="Arial" w:hAnsi="Arial" w:cs="Arial"/>
-                <w:color w:val="231F20"/>
-                <w:spacing w:val="2"/>
-                <w:sz w:val="22"/>
-                <w:szCs w:val="22"/>
-                <w:lang w:val="en-US" w:eastAsia="en-US"/>
-              </w:rPr>
-              <w:t>Q</w:t>
-            </w:r>
-            <w:r>
-              <w:rPr>
-                <w:rFonts w:ascii="Arial" w:eastAsia="Arial" w:hAnsi="Arial" w:cs="Arial"/>
-                <w:color w:val="231F20"/>
-                <w:spacing w:val="2"/>
-                <w:sz w:val="22"/>
-                <w:szCs w:val="22"/>
-                <w:lang w:val="en-US" w:eastAsia="en-US"/>
-              </w:rPr>
-              <w:t>2</w:t>
-            </w:r>
-          </w:p>
-        </w:tc>
-        <w:tc>
-          <w:tcPr>
-            <w:tcW w:w="7588" w:type="dxa"/>
-            <w:gridSpan w:val="3"/>
-          </w:tcPr>
-          <w:p>
-            <w:pPr>
-              <w:widowControl w:val="0"/>
-              <w:spacing w:before="62"/>
-              <w:ind w:left="108" w:right="-20"/>
-              <w:rPr>
-                <w:rFonts w:ascii="Arial" w:eastAsia="Calibri" w:hAnsi="Arial" w:cs="Arial"/>
-                <w:sz w:val="22"/>
-                <w:szCs w:val="22"/>
-                <w:lang w:val="en-US" w:eastAsia="en-US"/>
-              </w:rPr>
-            </w:pPr>
-            <w:r>
-              <w:rPr>
-                <w:rFonts w:ascii="Arial" w:hAnsi="Arial" w:cs="Arial"/>
-                <w:sz w:val="22"/>
-                <w:szCs w:val="22"/>
-                <w:lang w:val="en-US"/>
-              </w:rPr>
-              <w:t xml:space="preserve">   </w:t>
-            </w:r>
-            <w:r>
-              <w:rPr>
-                <w:rFonts w:ascii="Arial" w:eastAsia="Calibri" w:hAnsi="Arial" w:cs="Arial"/>
-                <w:sz w:val="22"/>
-                <w:szCs w:val="22"/>
-                <w:lang w:val="en-US" w:eastAsia="en-US"/>
-              </w:rPr>
-              <w:t xml:space="preserve">Explain the purpose of </w:t>
-            </w:r>
-            <w:proofErr w:type="gramStart"/>
-            <w:r>
-              <w:rPr>
-                <w:rFonts w:ascii="Arial" w:eastAsia="Calibri" w:hAnsi="Arial" w:cs="Arial"/>
-                <w:sz w:val="22"/>
-                <w:szCs w:val="22"/>
-                <w:lang w:val="en-US" w:eastAsia="en-US"/>
-              </w:rPr>
-              <w:t>a</w:t>
-            </w:r>
-            <w:proofErr w:type="gramEnd"/>
-            <w:r>
-              <w:rPr>
-                <w:rFonts w:ascii="Arial" w:eastAsia="Calibri" w:hAnsi="Arial" w:cs="Arial"/>
-                <w:sz w:val="22"/>
-                <w:szCs w:val="22"/>
-                <w:lang w:val="en-US" w:eastAsia="en-US"/>
-              </w:rPr>
-              <w:t xml:space="preserve"> SLA and how it helps provide consistent help-desk based practices and maintenance.</w:t>
+              <w:t>Explain the purpose of a SLA and how it helps provide consistent help-desk based practices and maintenance.</w:t>
             </w:r>
           </w:p>
           <w:p>
@@ -4070,17 +4053,17 @@
           </w:p>
           <w:p>
             <w:pPr>
-              <w:widowControl w:val="0"/>
-              <w:spacing w:before="62"/>
-              <w:ind w:right="-20"/>
-              <w:rPr>
-                <w:rFonts w:ascii="Arial" w:eastAsia="Arial" w:hAnsi="Arial" w:cs="Arial"/>
-                <w:color w:val="0000CC"/>
-                <w:sz w:val="22"/>
-                <w:szCs w:val="22"/>
-                <w:lang w:val="en-US" w:eastAsia="en-US"/>
-              </w:rPr>
-            </w:pPr>
+              <w:pStyle w:val="MyStyle"/>
+              <w:rPr>
+                <w:lang w:val="en-US"/>
+              </w:rPr>
+            </w:pPr>
+            <w:r>
+              <w:rPr>
+                <w:lang w:val="en-US"/>
+              </w:rPr>
+              <w:t>Windows 7 isn’t being supported anymore &amp; it doesn’t have all the drivers needed to be able to use the newer hardware.</w:t>
+            </w:r>
           </w:p>
           <w:p>
             <w:pPr>
@@ -4792,6 +4775,7 @@
                 <w:szCs w:val="22"/>
                 <w:lang w:val="en-US" w:eastAsia="en-US"/>
               </w:rPr>
+              <w:lastRenderedPageBreak/>
               <w:t>Q</w:t>
             </w:r>
             <w:r>
@@ -4948,7 +4932,6 @@
                 <w:szCs w:val="22"/>
                 <w:lang w:val="en-US" w:eastAsia="en-US"/>
               </w:rPr>
-              <w:lastRenderedPageBreak/>
               <w:t>Response:</w:t>
             </w:r>
           </w:p>
@@ -6320,7 +6303,6 @@
                 <w:szCs w:val="22"/>
                 <w:lang w:val="en-US" w:eastAsia="en-US"/>
               </w:rPr>
-              <w:lastRenderedPageBreak/>
               <w:t>Q</w:t>
             </w:r>
             <w:r>
@@ -9334,31 +9316,7 @@
               <w:szCs w:val="16"/>
               <w:lang w:val="en-US"/>
             </w:rPr>
-            <w:t xml:space="preserve">Ver. </w:t>
-          </w:r>
-          <w:proofErr w:type="gramStart"/>
-          <w:r>
-            <w:rPr>
-              <w:rFonts w:asciiTheme="minorHAnsi" w:hAnsiTheme="minorHAnsi"/>
-              <w:b/>
-              <w:snapToGrid w:val="0"/>
-              <w:sz w:val="14"/>
-              <w:szCs w:val="16"/>
-              <w:lang w:val="en-US"/>
-            </w:rPr>
-            <w:t>#  ;</w:t>
-          </w:r>
-          <w:proofErr w:type="gramEnd"/>
-          <w:r>
-            <w:rPr>
-              <w:rFonts w:asciiTheme="minorHAnsi" w:hAnsiTheme="minorHAnsi"/>
-              <w:b/>
-              <w:snapToGrid w:val="0"/>
-              <w:sz w:val="14"/>
-              <w:szCs w:val="16"/>
-              <w:lang w:val="en-US"/>
-            </w:rPr>
-            <w:t xml:space="preserve">  Date</w:t>
+            <w:t>Ver. #  ;  Date</w:t>
           </w:r>
         </w:p>
       </w:tc>
@@ -12459,6 +12417,128 @@
 </file>
 
 <file path=customXml/item1.xml><?xml version="1.0" encoding="utf-8"?>
+<p:properties xmlns:p="http://schemas.microsoft.com/office/2006/metadata/properties" xmlns:xsi="http://www.w3.org/2001/XMLSchema-instance" xmlns:pc="http://schemas.microsoft.com/office/infopath/2007/PartnerControls">
+  <documentManagement>
+    <fa5d3b4d8cf74ec981362b3eb643e248 xmlns="5f74dd2f-22f2-408e-afeb-41eb07d438b4">
+      <Terms xmlns="http://schemas.microsoft.com/office/infopath/2007/PartnerControls">
+        <TermInfo xmlns="http://schemas.microsoft.com/office/infopath/2007/PartnerControls">
+          <TermName xmlns="http://schemas.microsoft.com/office/infopath/2007/PartnerControls">GM Organisational Services</TermName>
+          <TermId xmlns="http://schemas.microsoft.com/office/infopath/2007/PartnerControls">acd69022-a3e0-413b-ba96-f2de3238a3d4</TermId>
+        </TermInfo>
+      </Terms>
+    </fa5d3b4d8cf74ec981362b3eb643e248>
+    <TaxCatchAll xmlns="5f74dd2f-22f2-408e-afeb-41eb07d438b4">
+      <Value>17</Value>
+      <Value>10</Value>
+      <Value>7</Value>
+    </TaxCatchAll>
+    <p1537ba4e93a4f2286ec9efb9c4b2f65 xmlns="5f74dd2f-22f2-408e-afeb-41eb07d438b4">
+      <Terms xmlns="http://schemas.microsoft.com/office/infopath/2007/PartnerControls">
+        <TermInfo xmlns="http://schemas.microsoft.com/office/infopath/2007/PartnerControls">
+          <TermName xmlns="http://schemas.microsoft.com/office/infopath/2007/PartnerControls">Quality Assurance</TermName>
+          <TermId xmlns="http://schemas.microsoft.com/office/infopath/2007/PartnerControls">a8a87169-e3a5-4061-9acc-fbeabf5a0e95</TermId>
+        </TermInfo>
+      </Terms>
+    </p1537ba4e93a4f2286ec9efb9c4b2f65>
+    <Last_x0020_Reviewed xmlns="5f74dd2f-22f2-408e-afeb-41eb07d438b4">2012-08-31T16:00:00+00:00</Last_x0020_Reviewed>
+    <dd525d18ddf642f5b1fb0818857c86af xmlns="5f74dd2f-22f2-408e-afeb-41eb07d438b4">
+      <Terms xmlns="http://schemas.microsoft.com/office/infopath/2007/PartnerControls">
+        <TermInfo xmlns="http://schemas.microsoft.com/office/infopath/2007/PartnerControls">
+          <TermName xmlns="http://schemas.microsoft.com/office/infopath/2007/PartnerControls">Director, Teaching and Learning</TermName>
+          <TermId xmlns="http://schemas.microsoft.com/office/infopath/2007/PartnerControls">b63ba523-8d3b-4dbc-85c8-feda5af05065</TermId>
+        </TermInfo>
+      </Terms>
+    </dd525d18ddf642f5b1fb0818857c86af>
+    <Last_x0020_Endorsed xmlns="5f74dd2f-22f2-408e-afeb-41eb07d438b4">2012-08-31T16:00:00+00:00</Last_x0020_Endorsed>
+    <aa580026ba0249d9933b64dbd079dccf xmlns="5f74dd2f-22f2-408e-afeb-41eb07d438b4">
+      <Terms xmlns="http://schemas.microsoft.com/office/infopath/2007/PartnerControls"/>
+    </aa580026ba0249d9933b64dbd079dccf>
+    <i03c6a0eefa54097af7e4fbfe9750004 xmlns="5f74dd2f-22f2-408e-afeb-41eb07d438b4">
+      <Terms xmlns="http://schemas.microsoft.com/office/infopath/2007/PartnerControls"/>
+    </i03c6a0eefa54097af7e4fbfe9750004>
+    <g6ba146fcb234906b842409e0f4e7bf8 xmlns="5f74dd2f-22f2-408e-afeb-41eb07d438b4">
+      <Terms xmlns="http://schemas.microsoft.com/office/infopath/2007/PartnerControls"/>
+    </g6ba146fcb234906b842409e0f4e7bf8>
+    <cc4d9b1b6a9442b49b5bef5859edabb6 xmlns="5f74dd2f-22f2-408e-afeb-41eb07d438b4">
+      <Terms xmlns="http://schemas.microsoft.com/office/infopath/2007/PartnerControls"/>
+    </cc4d9b1b6a9442b49b5bef5859edabb6>
+    <hfc587dd3d7643e7bf91d1f90de46bef xmlns="5f74dd2f-22f2-408e-afeb-41eb07d438b4">
+      <Terms xmlns="http://schemas.microsoft.com/office/infopath/2007/PartnerControls"/>
+    </hfc587dd3d7643e7bf91d1f90de46bef>
+    <ba1eaff7c90349e0b0950400cfcc9811 xmlns="5f74dd2f-22f2-408e-afeb-41eb07d438b4">
+      <Terms xmlns="http://schemas.microsoft.com/office/infopath/2007/PartnerControls"/>
+    </ba1eaff7c90349e0b0950400cfcc9811>
+    <gfd836643cb84c34bc694d844edfc732 xmlns="5f74dd2f-22f2-408e-afeb-41eb07d438b4">
+      <Terms xmlns="http://schemas.microsoft.com/office/infopath/2007/PartnerControls"/>
+    </gfd836643cb84c34bc694d844edfc732>
+    <g36807a23d754b3aa178331ce33140c7 xmlns="5f74dd2f-22f2-408e-afeb-41eb07d438b4">
+      <Terms xmlns="http://schemas.microsoft.com/office/infopath/2007/PartnerControls"/>
+    </g36807a23d754b3aa178331ce33140c7>
+    <k5a0ef9eb0644610b40ce3664f995f05 xmlns="5f74dd2f-22f2-408e-afeb-41eb07d438b4">
+      <Terms xmlns="http://schemas.microsoft.com/office/infopath/2007/PartnerControls"/>
+    </k5a0ef9eb0644610b40ce3664f995f05>
+    <GM_x0020_Approval_x0020_Date xmlns="5f74dd2f-22f2-408e-afeb-41eb07d438b4" xsi:nil="true"/>
+    <MD_x0020_Approval_x0020_Date xmlns="5f74dd2f-22f2-408e-afeb-41eb07d438b4" xsi:nil="true"/>
+    <Proposer_x0020__x002f__x0020_Sponsor xmlns="5f74dd2f-22f2-408e-afeb-41eb07d438b4">
+      <UserInfo>
+        <DisplayName/>
+        <AccountId xsi:nil="true"/>
+        <AccountType/>
+      </UserInfo>
+    </Proposer_x0020__x002f__x0020_Sponsor>
+    <QA_x0020_Check_x0020_II_x0020_Approval_x0020_Date xmlns="5f74dd2f-22f2-408e-afeb-41eb07d438b4" xsi:nil="true"/>
+    <QMS_x0020_Version xmlns="5f74dd2f-22f2-408e-afeb-41eb07d438b4">v002.2a</QMS_x0020_Version>
+    <General_x0020_Manager xmlns="5f74dd2f-22f2-408e-afeb-41eb07d438b4">
+      <UserInfo>
+        <DisplayName/>
+        <AccountId xsi:nil="true"/>
+        <AccountType/>
+      </UserInfo>
+    </General_x0020_Manager>
+    <Review_x0020_Due_x0020_Date xmlns="5f74dd2f-22f2-408e-afeb-41eb07d438b4" xsi:nil="true"/>
+    <AMEP_x0020_Reference xmlns="5f74dd2f-22f2-408e-afeb-41eb07d438b4" xsi:nil="true"/>
+    <QA_x0020_Check_x0020_I_x0020_Approval_x0020_Date xmlns="5f74dd2f-22f2-408e-afeb-41eb07d438b4" xsi:nil="true"/>
+    <Document_x0020_Owners xmlns="5f74dd2f-22f2-408e-afeb-41eb07d438b4">
+      <UserInfo>
+        <DisplayName/>
+        <AccountId xsi:nil="true"/>
+        <AccountType/>
+      </UserInfo>
+    </Document_x0020_Owners>
+    <Trim_x0020_Number xmlns="5f74dd2f-22f2-408e-afeb-41eb07d438b4" xsi:nil="true"/>
+    <QA_x0020_Check_x0020_I xmlns="5f74dd2f-22f2-408e-afeb-41eb07d438b4">
+      <UserInfo>
+        <DisplayName/>
+        <AccountId xsi:nil="true"/>
+        <AccountType/>
+      </UserInfo>
+    </QA_x0020_Check_x0020_I>
+    <Notes1 xmlns="5f74dd2f-22f2-408e-afeb-41eb07d438b4" xsi:nil="true"/>
+    <New_x002f_Review_x0020_Type xmlns="5f74dd2f-22f2-408e-afeb-41eb07d438b4">Migration</New_x002f_Review_x0020_Type>
+    <MTO_x0020_Reference xmlns="5f74dd2f-22f2-408e-afeb-41eb07d438b4" xsi:nil="true"/>
+    <QA_x0020_Check_x0020_II xmlns="5f74dd2f-22f2-408e-afeb-41eb07d438b4">
+      <UserInfo>
+        <DisplayName/>
+        <AccountId xsi:nil="true"/>
+        <AccountType/>
+      </UserInfo>
+    </QA_x0020_Check_x0020_II>
+    <MD_x0020_on_x0020_behalf_x0020_of_x0020_CORPEX_x0020_Approval_x0020_Date xmlns="5f74dd2f-22f2-408e-afeb-41eb07d438b4" xsi:nil="true"/>
+    <Proposer_x002f_Sponsor_x0020_Approval_x0020_Date xmlns="5f74dd2f-22f2-408e-afeb-41eb07d438b4" xsi:nil="true"/>
+    <Pub_x0020_Sector_x0020_Ref xmlns="5f74dd2f-22f2-408e-afeb-41eb07d438b4" xsi:nil="true"/>
+    <Managing_x0020_Director xmlns="5f74dd2f-22f2-408e-afeb-41eb07d438b4">
+      <UserInfo>
+        <DisplayName/>
+        <AccountId xsi:nil="true"/>
+        <AccountType/>
+      </UserInfo>
+    </Managing_x0020_Director>
+    <RelatedItems xmlns="http://schemas.microsoft.com/sharepoint/v3" xsi:nil="true"/>
+  </documentManagement>
+</p:properties>
+</file>
+
+<file path=customXml/item2.xml><?xml version="1.0" encoding="utf-8"?>
 <ct:contentTypeSchema xmlns:ct="http://schemas.microsoft.com/office/2006/metadata/contentType" xmlns:ma="http://schemas.microsoft.com/office/2006/metadata/properties/metaAttributes" ct:_="" ma:_="" ma:contentTypeName="Template" ma:contentTypeID="0x01010018EB367C646D7245ACF32D9E3A1E71E910007F3D7CA450319C419DC74A52049B6E5D" ma:contentTypeVersion="64" ma:contentTypeDescription="" ma:contentTypeScope="" ma:versionID="cc49d485cacc09ed38a1efadffb3aa9f">
   <xsd:schema xmlns:xsd="http://www.w3.org/2001/XMLSchema" xmlns:xs="http://www.w3.org/2001/XMLSchema" xmlns:p="http://schemas.microsoft.com/office/2006/metadata/properties" xmlns:ns1="http://schemas.microsoft.com/sharepoint/v3" xmlns:ns2="5f74dd2f-22f2-408e-afeb-41eb07d438b4" targetNamespace="http://schemas.microsoft.com/office/2006/metadata/properties" ma:root="true" ma:fieldsID="87ad4b78306c7d8af5f8f30e1b0d9d8d" ns1:_="" ns2:_="">
     <xsd:import namespace="http://schemas.microsoft.com/sharepoint/v3"/>
@@ -12942,133 +13022,7 @@
 </ct:contentTypeSchema>
 </file>
 
-<file path=customXml/item2.xml><?xml version="1.0" encoding="utf-8"?>
-<p:properties xmlns:p="http://schemas.microsoft.com/office/2006/metadata/properties" xmlns:xsi="http://www.w3.org/2001/XMLSchema-instance" xmlns:pc="http://schemas.microsoft.com/office/infopath/2007/PartnerControls">
-  <documentManagement>
-    <fa5d3b4d8cf74ec981362b3eb643e248 xmlns="5f74dd2f-22f2-408e-afeb-41eb07d438b4">
-      <Terms xmlns="http://schemas.microsoft.com/office/infopath/2007/PartnerControls">
-        <TermInfo xmlns="http://schemas.microsoft.com/office/infopath/2007/PartnerControls">
-          <TermName xmlns="http://schemas.microsoft.com/office/infopath/2007/PartnerControls">GM Organisational Services</TermName>
-          <TermId xmlns="http://schemas.microsoft.com/office/infopath/2007/PartnerControls">acd69022-a3e0-413b-ba96-f2de3238a3d4</TermId>
-        </TermInfo>
-      </Terms>
-    </fa5d3b4d8cf74ec981362b3eb643e248>
-    <TaxCatchAll xmlns="5f74dd2f-22f2-408e-afeb-41eb07d438b4">
-      <Value>17</Value>
-      <Value>10</Value>
-      <Value>7</Value>
-    </TaxCatchAll>
-    <p1537ba4e93a4f2286ec9efb9c4b2f65 xmlns="5f74dd2f-22f2-408e-afeb-41eb07d438b4">
-      <Terms xmlns="http://schemas.microsoft.com/office/infopath/2007/PartnerControls">
-        <TermInfo xmlns="http://schemas.microsoft.com/office/infopath/2007/PartnerControls">
-          <TermName xmlns="http://schemas.microsoft.com/office/infopath/2007/PartnerControls">Quality Assurance</TermName>
-          <TermId xmlns="http://schemas.microsoft.com/office/infopath/2007/PartnerControls">a8a87169-e3a5-4061-9acc-fbeabf5a0e95</TermId>
-        </TermInfo>
-      </Terms>
-    </p1537ba4e93a4f2286ec9efb9c4b2f65>
-    <Last_x0020_Reviewed xmlns="5f74dd2f-22f2-408e-afeb-41eb07d438b4">2012-08-31T16:00:00+00:00</Last_x0020_Reviewed>
-    <dd525d18ddf642f5b1fb0818857c86af xmlns="5f74dd2f-22f2-408e-afeb-41eb07d438b4">
-      <Terms xmlns="http://schemas.microsoft.com/office/infopath/2007/PartnerControls">
-        <TermInfo xmlns="http://schemas.microsoft.com/office/infopath/2007/PartnerControls">
-          <TermName xmlns="http://schemas.microsoft.com/office/infopath/2007/PartnerControls">Director, Teaching and Learning</TermName>
-          <TermId xmlns="http://schemas.microsoft.com/office/infopath/2007/PartnerControls">b63ba523-8d3b-4dbc-85c8-feda5af05065</TermId>
-        </TermInfo>
-      </Terms>
-    </dd525d18ddf642f5b1fb0818857c86af>
-    <Last_x0020_Endorsed xmlns="5f74dd2f-22f2-408e-afeb-41eb07d438b4">2012-08-31T16:00:00+00:00</Last_x0020_Endorsed>
-    <aa580026ba0249d9933b64dbd079dccf xmlns="5f74dd2f-22f2-408e-afeb-41eb07d438b4">
-      <Terms xmlns="http://schemas.microsoft.com/office/infopath/2007/PartnerControls"/>
-    </aa580026ba0249d9933b64dbd079dccf>
-    <i03c6a0eefa54097af7e4fbfe9750004 xmlns="5f74dd2f-22f2-408e-afeb-41eb07d438b4">
-      <Terms xmlns="http://schemas.microsoft.com/office/infopath/2007/PartnerControls"/>
-    </i03c6a0eefa54097af7e4fbfe9750004>
-    <g6ba146fcb234906b842409e0f4e7bf8 xmlns="5f74dd2f-22f2-408e-afeb-41eb07d438b4">
-      <Terms xmlns="http://schemas.microsoft.com/office/infopath/2007/PartnerControls"/>
-    </g6ba146fcb234906b842409e0f4e7bf8>
-    <cc4d9b1b6a9442b49b5bef5859edabb6 xmlns="5f74dd2f-22f2-408e-afeb-41eb07d438b4">
-      <Terms xmlns="http://schemas.microsoft.com/office/infopath/2007/PartnerControls"/>
-    </cc4d9b1b6a9442b49b5bef5859edabb6>
-    <hfc587dd3d7643e7bf91d1f90de46bef xmlns="5f74dd2f-22f2-408e-afeb-41eb07d438b4">
-      <Terms xmlns="http://schemas.microsoft.com/office/infopath/2007/PartnerControls"/>
-    </hfc587dd3d7643e7bf91d1f90de46bef>
-    <ba1eaff7c90349e0b0950400cfcc9811 xmlns="5f74dd2f-22f2-408e-afeb-41eb07d438b4">
-      <Terms xmlns="http://schemas.microsoft.com/office/infopath/2007/PartnerControls"/>
-    </ba1eaff7c90349e0b0950400cfcc9811>
-    <gfd836643cb84c34bc694d844edfc732 xmlns="5f74dd2f-22f2-408e-afeb-41eb07d438b4">
-      <Terms xmlns="http://schemas.microsoft.com/office/infopath/2007/PartnerControls"/>
-    </gfd836643cb84c34bc694d844edfc732>
-    <g36807a23d754b3aa178331ce33140c7 xmlns="5f74dd2f-22f2-408e-afeb-41eb07d438b4">
-      <Terms xmlns="http://schemas.microsoft.com/office/infopath/2007/PartnerControls"/>
-    </g36807a23d754b3aa178331ce33140c7>
-    <k5a0ef9eb0644610b40ce3664f995f05 xmlns="5f74dd2f-22f2-408e-afeb-41eb07d438b4">
-      <Terms xmlns="http://schemas.microsoft.com/office/infopath/2007/PartnerControls"/>
-    </k5a0ef9eb0644610b40ce3664f995f05>
-    <GM_x0020_Approval_x0020_Date xmlns="5f74dd2f-22f2-408e-afeb-41eb07d438b4" xsi:nil="true"/>
-    <MD_x0020_Approval_x0020_Date xmlns="5f74dd2f-22f2-408e-afeb-41eb07d438b4" xsi:nil="true"/>
-    <Proposer_x0020__x002f__x0020_Sponsor xmlns="5f74dd2f-22f2-408e-afeb-41eb07d438b4">
-      <UserInfo>
-        <DisplayName/>
-        <AccountId xsi:nil="true"/>
-        <AccountType/>
-      </UserInfo>
-    </Proposer_x0020__x002f__x0020_Sponsor>
-    <QA_x0020_Check_x0020_II_x0020_Approval_x0020_Date xmlns="5f74dd2f-22f2-408e-afeb-41eb07d438b4" xsi:nil="true"/>
-    <QMS_x0020_Version xmlns="5f74dd2f-22f2-408e-afeb-41eb07d438b4">v002.2a</QMS_x0020_Version>
-    <General_x0020_Manager xmlns="5f74dd2f-22f2-408e-afeb-41eb07d438b4">
-      <UserInfo>
-        <DisplayName/>
-        <AccountId xsi:nil="true"/>
-        <AccountType/>
-      </UserInfo>
-    </General_x0020_Manager>
-    <Review_x0020_Due_x0020_Date xmlns="5f74dd2f-22f2-408e-afeb-41eb07d438b4" xsi:nil="true"/>
-    <AMEP_x0020_Reference xmlns="5f74dd2f-22f2-408e-afeb-41eb07d438b4" xsi:nil="true"/>
-    <QA_x0020_Check_x0020_I_x0020_Approval_x0020_Date xmlns="5f74dd2f-22f2-408e-afeb-41eb07d438b4" xsi:nil="true"/>
-    <Document_x0020_Owners xmlns="5f74dd2f-22f2-408e-afeb-41eb07d438b4">
-      <UserInfo>
-        <DisplayName/>
-        <AccountId xsi:nil="true"/>
-        <AccountType/>
-      </UserInfo>
-    </Document_x0020_Owners>
-    <Trim_x0020_Number xmlns="5f74dd2f-22f2-408e-afeb-41eb07d438b4" xsi:nil="true"/>
-    <QA_x0020_Check_x0020_I xmlns="5f74dd2f-22f2-408e-afeb-41eb07d438b4">
-      <UserInfo>
-        <DisplayName/>
-        <AccountId xsi:nil="true"/>
-        <AccountType/>
-      </UserInfo>
-    </QA_x0020_Check_x0020_I>
-    <Notes1 xmlns="5f74dd2f-22f2-408e-afeb-41eb07d438b4" xsi:nil="true"/>
-    <New_x002f_Review_x0020_Type xmlns="5f74dd2f-22f2-408e-afeb-41eb07d438b4">Migration</New_x002f_Review_x0020_Type>
-    <MTO_x0020_Reference xmlns="5f74dd2f-22f2-408e-afeb-41eb07d438b4" xsi:nil="true"/>
-    <QA_x0020_Check_x0020_II xmlns="5f74dd2f-22f2-408e-afeb-41eb07d438b4">
-      <UserInfo>
-        <DisplayName/>
-        <AccountId xsi:nil="true"/>
-        <AccountType/>
-      </UserInfo>
-    </QA_x0020_Check_x0020_II>
-    <MD_x0020_on_x0020_behalf_x0020_of_x0020_CORPEX_x0020_Approval_x0020_Date xmlns="5f74dd2f-22f2-408e-afeb-41eb07d438b4" xsi:nil="true"/>
-    <Proposer_x002f_Sponsor_x0020_Approval_x0020_Date xmlns="5f74dd2f-22f2-408e-afeb-41eb07d438b4" xsi:nil="true"/>
-    <Pub_x0020_Sector_x0020_Ref xmlns="5f74dd2f-22f2-408e-afeb-41eb07d438b4" xsi:nil="true"/>
-    <Managing_x0020_Director xmlns="5f74dd2f-22f2-408e-afeb-41eb07d438b4">
-      <UserInfo>
-        <DisplayName/>
-        <AccountId xsi:nil="true"/>
-        <AccountType/>
-      </UserInfo>
-    </Managing_x0020_Director>
-    <RelatedItems xmlns="http://schemas.microsoft.com/sharepoint/v3" xsi:nil="true"/>
-  </documentManagement>
-</p:properties>
-</file>
-
 <file path=customXml/item3.xml><?xml version="1.0" encoding="utf-8"?>
-<b:Sources xmlns:b="http://schemas.openxmlformats.org/officeDocument/2006/bibliography" xmlns="http://schemas.openxmlformats.org/officeDocument/2006/bibliography" SelectedStyle="\APA.XSL" StyleName="APA"/>
-</file>
-
-<file path=customXml/item4.xml><?xml version="1.0" encoding="utf-8"?>
 <?mso-contentType ?>
 <FormTemplates xmlns="http://schemas.microsoft.com/sharepoint/v3/contenttype/forms">
   <Display>DocumentLibraryForm</Display>
@@ -13077,7 +13031,22 @@
 </FormTemplates>
 </file>
 
+<file path=customXml/item4.xml><?xml version="1.0" encoding="utf-8"?>
+<b:Sources xmlns:b="http://schemas.openxmlformats.org/officeDocument/2006/bibliography" xmlns="http://schemas.openxmlformats.org/officeDocument/2006/bibliography" SelectedStyle="\APA.XSL" StyleName="APA"/>
+</file>
+
 <file path=customXml/itemProps1.xml><?xml version="1.0" encoding="utf-8"?>
+<ds:datastoreItem xmlns:ds="http://schemas.openxmlformats.org/officeDocument/2006/customXml" ds:itemID="{81993F17-7D57-4F25-8E1C-D5FD90C086DD}">
+  <ds:schemaRefs>
+    <ds:schemaRef ds:uri="http://schemas.microsoft.com/office/2006/metadata/properties"/>
+    <ds:schemaRef ds:uri="http://schemas.microsoft.com/office/infopath/2007/PartnerControls"/>
+    <ds:schemaRef ds:uri="5f74dd2f-22f2-408e-afeb-41eb07d438b4"/>
+    <ds:schemaRef ds:uri="http://schemas.microsoft.com/sharepoint/v3"/>
+  </ds:schemaRefs>
+</ds:datastoreItem>
+</file>
+
+<file path=customXml/itemProps2.xml><?xml version="1.0" encoding="utf-8"?>
 <ds:datastoreItem xmlns:ds="http://schemas.openxmlformats.org/officeDocument/2006/customXml" ds:itemID="{83C4E53E-7A16-4DFE-A2BC-8DB8C0FCBA91}">
   <ds:schemaRefs>
     <ds:schemaRef ds:uri="http://schemas.microsoft.com/office/2006/metadata/contentType"/>
@@ -13096,29 +13065,18 @@
 </ds:datastoreItem>
 </file>
 
-<file path=customXml/itemProps2.xml><?xml version="1.0" encoding="utf-8"?>
-<ds:datastoreItem xmlns:ds="http://schemas.openxmlformats.org/officeDocument/2006/customXml" ds:itemID="{81993F17-7D57-4F25-8E1C-D5FD90C086DD}">
+<file path=customXml/itemProps3.xml><?xml version="1.0" encoding="utf-8"?>
+<ds:datastoreItem xmlns:ds="http://schemas.openxmlformats.org/officeDocument/2006/customXml" ds:itemID="{9AF8CAA7-E0EF-4D40-94C0-789915F410FE}">
   <ds:schemaRefs>
-    <ds:schemaRef ds:uri="http://schemas.microsoft.com/office/2006/metadata/properties"/>
-    <ds:schemaRef ds:uri="http://schemas.microsoft.com/office/infopath/2007/PartnerControls"/>
-    <ds:schemaRef ds:uri="5f74dd2f-22f2-408e-afeb-41eb07d438b4"/>
-    <ds:schemaRef ds:uri="http://schemas.microsoft.com/sharepoint/v3"/>
+    <ds:schemaRef ds:uri="http://schemas.microsoft.com/sharepoint/v3/contenttype/forms"/>
   </ds:schemaRefs>
 </ds:datastoreItem>
 </file>
 
-<file path=customXml/itemProps3.xml><?xml version="1.0" encoding="utf-8"?>
+<file path=customXml/itemProps4.xml><?xml version="1.0" encoding="utf-8"?>
 <ds:datastoreItem xmlns:ds="http://schemas.openxmlformats.org/officeDocument/2006/customXml" ds:itemID="{80EA9C83-1E8D-4521-B67D-4D5BD64B38DC}">
   <ds:schemaRefs>
     <ds:schemaRef ds:uri="http://schemas.openxmlformats.org/officeDocument/2006/bibliography"/>
   </ds:schemaRefs>
 </ds:datastoreItem>
-</file>
-
-<file path=customXml/itemProps4.xml><?xml version="1.0" encoding="utf-8"?>
-<ds:datastoreItem xmlns:ds="http://schemas.openxmlformats.org/officeDocument/2006/customXml" ds:itemID="{9AF8CAA7-E0EF-4D40-94C0-789915F410FE}">
-  <ds:schemaRefs>
-    <ds:schemaRef ds:uri="http://schemas.microsoft.com/sharepoint/v3/contenttype/forms"/>
-  </ds:schemaRefs>
-</ds:datastoreItem>
 </file>
</xml_diff>